<commit_message>
Update Neptune3-Firmware Update Notes.docx
</commit_message>
<xml_diff>
--- a/Neptune3-Firmware Update Notes.docx
+++ b/Neptune3-Firmware Update Notes.docx
@@ -853,16 +853,20 @@
         <w:jc w:val="both"/>
         <w:rPr>
           <w:rFonts w:hint="default"/>
-          <w:lang w:val="en-US" w:eastAsia="zh-CN"/>
-        </w:rPr>
-      </w:pPr>
-      <w:r>
-        <w:rPr>
-          <w:rFonts w:hint="eastAsia"/>
+          <w:color w:val="FF0000"/>
+          <w:lang w:val="en-US" w:eastAsia="zh-CN"/>
+        </w:rPr>
+      </w:pPr>
+      <w:r>
+        <w:rPr>
+          <w:rFonts w:hint="eastAsia"/>
+          <w:color w:val="FF0000"/>
           <w:lang w:val="en-US" w:eastAsia="zh-CN"/>
         </w:rPr>
         <w:t>Format the TF card.</w:t>
       </w:r>
+      <w:bookmarkStart w:id="2" w:name="_GoBack"/>
+      <w:bookmarkEnd w:id="2"/>
     </w:p>
     <w:p>
       <w:pPr>
@@ -876,15 +880,39 @@
         <w:jc w:val="both"/>
         <w:rPr>
           <w:rFonts w:hint="default"/>
-          <w:lang w:val="en-US" w:eastAsia="zh-CN"/>
-        </w:rPr>
-      </w:pPr>
-      <w:r>
-        <w:rPr>
-          <w:rFonts w:hint="eastAsia"/>
-          <w:lang w:val="en-US" w:eastAsia="zh-CN"/>
-        </w:rPr>
-        <w:t>File system: FAT32  Allocation unit size: 4096 bit</w:t>
+          <w:color w:val="FF0000"/>
+          <w:lang w:val="en-US" w:eastAsia="zh-CN"/>
+        </w:rPr>
+      </w:pPr>
+      <w:r>
+        <w:rPr>
+          <w:rFonts w:hint="eastAsia"/>
+          <w:lang w:val="en-US" w:eastAsia="zh-CN"/>
+        </w:rPr>
+        <w:t xml:space="preserve">File system: </w:t>
+      </w:r>
+      <w:r>
+        <w:rPr>
+          <w:rFonts w:hint="eastAsia"/>
+          <w:color w:val="FF0000"/>
+          <w:lang w:val="en-US" w:eastAsia="zh-CN"/>
+        </w:rPr>
+        <w:t>FAT32</w:t>
+      </w:r>
+      <w:r>
+        <w:rPr>
+          <w:rFonts w:hint="eastAsia"/>
+          <w:lang w:val="en-US" w:eastAsia="zh-CN"/>
+        </w:rPr>
+        <w:t xml:space="preserve">  Allocation unit size: </w:t>
+      </w:r>
+      <w:r>
+        <w:rPr>
+          <w:rFonts w:hint="eastAsia"/>
+          <w:color w:val="FF0000"/>
+          <w:lang w:val="en-US" w:eastAsia="zh-CN"/>
+        </w:rPr>
+        <w:t>4096 bytes</w:t>
       </w:r>
     </w:p>
     <w:p>
@@ -929,6 +957,7 @@
       <w:pPr>
         <w:widowControl w:val="0"/>
         <w:numPr>
+          <w:ilvl w:val="0"/>
           <w:numId w:val="0"/>
         </w:numPr>
         <w:bidi w:val="0"/>
@@ -2265,9 +2294,7 @@
           <w:lang w:val="en-US" w:eastAsia="zh-CN"/>
         </w:rPr>
       </w:pPr>
-      <w:bookmarkStart w:id="2" w:name="_GoBack"/>
-    </w:p>
-    <w:bookmarkEnd w:id="2"/>
+    </w:p>
     <w:sectPr>
       <w:headerReference r:id="rId3" w:type="default"/>
       <w:footerReference r:id="rId4" w:type="default"/>
@@ -2543,6 +2570,7 @@
       </w:pPr>
       <w:rPr>
         <w:rFonts w:hint="default"/>
+        <w:color w:val="auto"/>
       </w:rPr>
     </w:lvl>
   </w:abstractNum>

</xml_diff>